<commit_message>
Estimativa e requisitos concluídos
</commit_message>
<xml_diff>
--- a/PetAmigo/Analise/Levantamento dos Requisitos.docx
+++ b/PetAmigo/Analise/Levantamento dos Requisitos.docx
@@ -356,14 +356,43 @@
       </w:r>
     </w:p>
     <w:p>
-      <w:r>
-        <w:t>Sistema iOS iPhone 4s</w:t>
-      </w:r>
-      <w:r>
-        <w:t xml:space="preserve"> ou superior</w:t>
-      </w:r>
-      <w:r>
-        <w:t xml:space="preserve"> com conexão à internet ou acesso via principais browsers para PC/Mac/Linux.</w:t>
+      <w:pPr>
+        <w:pStyle w:val="ListParagraph"/>
+        <w:numPr>
+          <w:ilvl w:val="0"/>
+          <w:numId w:val="6"/>
+        </w:numPr>
+      </w:pPr>
+      <w:r>
+        <w:t xml:space="preserve">O sistema deverá estar preparado para suportar as principais plataformas atuais Mobile (iOS e </w:t>
+      </w:r>
+      <w:proofErr w:type="spellStart"/>
+      <w:r>
+        <w:t>A</w:t>
+      </w:r>
+      <w:r>
+        <w:t>n</w:t>
+      </w:r>
+      <w:r>
+        <w:t>droid</w:t>
+      </w:r>
+      <w:proofErr w:type="spellEnd"/>
+      <w:r>
+        <w:t>)</w:t>
+      </w:r>
+      <w:r>
+        <w:t xml:space="preserve"> e Web</w:t>
+      </w:r>
+      <w:r>
+        <w:t xml:space="preserve">. Sendo a prioridade, iOS, </w:t>
+      </w:r>
+      <w:proofErr w:type="spellStart"/>
+      <w:r>
+        <w:t>Android</w:t>
+      </w:r>
+      <w:proofErr w:type="spellEnd"/>
+      <w:r>
+        <w:t xml:space="preserve"> e Web, nessa ordem.</w:t>
       </w:r>
       <w:bookmarkStart w:id="0" w:name="_GoBack"/>
       <w:bookmarkEnd w:id="0"/>
@@ -517,6 +546,119 @@
     </w:lvl>
   </w:abstractNum>
   <w:abstractNum w:abstractNumId="1">
+    <w:nsid w:val="598206BA"/>
+    <w:multiLevelType w:val="hybridMultilevel"/>
+    <w:tmpl w:val="609E15CE"/>
+    <w:lvl w:ilvl="0" w:tplc="04090001">
+      <w:start w:val="1"/>
+      <w:numFmt w:val="bullet"/>
+      <w:lvlText w:val=""/>
+      <w:lvlJc w:val="left"/>
+      <w:pPr>
+        <w:ind w:left="360" w:hanging="360"/>
+      </w:pPr>
+      <w:rPr>
+        <w:rFonts w:ascii="Symbol" w:hAnsi="Symbol" w:hint="default"/>
+      </w:rPr>
+    </w:lvl>
+    <w:lvl w:ilvl="1" w:tplc="04090003" w:tentative="1">
+      <w:start w:val="1"/>
+      <w:numFmt w:val="bullet"/>
+      <w:lvlText w:val="o"/>
+      <w:lvlJc w:val="left"/>
+      <w:pPr>
+        <w:ind w:left="1080" w:hanging="360"/>
+      </w:pPr>
+      <w:rPr>
+        <w:rFonts w:ascii="Courier New" w:hAnsi="Courier New" w:hint="default"/>
+      </w:rPr>
+    </w:lvl>
+    <w:lvl w:ilvl="2" w:tplc="04090005" w:tentative="1">
+      <w:start w:val="1"/>
+      <w:numFmt w:val="bullet"/>
+      <w:lvlText w:val=""/>
+      <w:lvlJc w:val="left"/>
+      <w:pPr>
+        <w:ind w:left="1800" w:hanging="360"/>
+      </w:pPr>
+      <w:rPr>
+        <w:rFonts w:ascii="Wingdings" w:hAnsi="Wingdings" w:hint="default"/>
+      </w:rPr>
+    </w:lvl>
+    <w:lvl w:ilvl="3" w:tplc="04090001" w:tentative="1">
+      <w:start w:val="1"/>
+      <w:numFmt w:val="bullet"/>
+      <w:lvlText w:val=""/>
+      <w:lvlJc w:val="left"/>
+      <w:pPr>
+        <w:ind w:left="2520" w:hanging="360"/>
+      </w:pPr>
+      <w:rPr>
+        <w:rFonts w:ascii="Symbol" w:hAnsi="Symbol" w:hint="default"/>
+      </w:rPr>
+    </w:lvl>
+    <w:lvl w:ilvl="4" w:tplc="04090003" w:tentative="1">
+      <w:start w:val="1"/>
+      <w:numFmt w:val="bullet"/>
+      <w:lvlText w:val="o"/>
+      <w:lvlJc w:val="left"/>
+      <w:pPr>
+        <w:ind w:left="3240" w:hanging="360"/>
+      </w:pPr>
+      <w:rPr>
+        <w:rFonts w:ascii="Courier New" w:hAnsi="Courier New" w:hint="default"/>
+      </w:rPr>
+    </w:lvl>
+    <w:lvl w:ilvl="5" w:tplc="04090005" w:tentative="1">
+      <w:start w:val="1"/>
+      <w:numFmt w:val="bullet"/>
+      <w:lvlText w:val=""/>
+      <w:lvlJc w:val="left"/>
+      <w:pPr>
+        <w:ind w:left="3960" w:hanging="360"/>
+      </w:pPr>
+      <w:rPr>
+        <w:rFonts w:ascii="Wingdings" w:hAnsi="Wingdings" w:hint="default"/>
+      </w:rPr>
+    </w:lvl>
+    <w:lvl w:ilvl="6" w:tplc="04090001" w:tentative="1">
+      <w:start w:val="1"/>
+      <w:numFmt w:val="bullet"/>
+      <w:lvlText w:val=""/>
+      <w:lvlJc w:val="left"/>
+      <w:pPr>
+        <w:ind w:left="4680" w:hanging="360"/>
+      </w:pPr>
+      <w:rPr>
+        <w:rFonts w:ascii="Symbol" w:hAnsi="Symbol" w:hint="default"/>
+      </w:rPr>
+    </w:lvl>
+    <w:lvl w:ilvl="7" w:tplc="04090003" w:tentative="1">
+      <w:start w:val="1"/>
+      <w:numFmt w:val="bullet"/>
+      <w:lvlText w:val="o"/>
+      <w:lvlJc w:val="left"/>
+      <w:pPr>
+        <w:ind w:left="5400" w:hanging="360"/>
+      </w:pPr>
+      <w:rPr>
+        <w:rFonts w:ascii="Courier New" w:hAnsi="Courier New" w:hint="default"/>
+      </w:rPr>
+    </w:lvl>
+    <w:lvl w:ilvl="8" w:tplc="04090005" w:tentative="1">
+      <w:start w:val="1"/>
+      <w:numFmt w:val="bullet"/>
+      <w:lvlText w:val=""/>
+      <w:lvlJc w:val="left"/>
+      <w:pPr>
+        <w:ind w:left="6120" w:hanging="360"/>
+      </w:pPr>
+      <w:rPr>
+        <w:rFonts w:ascii="Wingdings" w:hAnsi="Wingdings" w:hint="default"/>
+      </w:rPr>
+    </w:lvl>
+  </w:abstractNum>
+  <w:abstractNum w:abstractNumId="2">
     <w:nsid w:val="63D23CED"/>
     <w:multiLevelType w:val="hybridMultilevel"/>
     <w:tmpl w:val="0D68A9FE"/>
@@ -629,7 +771,233 @@
       </w:rPr>
     </w:lvl>
   </w:abstractNum>
-  <w:abstractNum w:abstractNumId="2">
+  <w:abstractNum w:abstractNumId="3">
+    <w:nsid w:val="64B00AD7"/>
+    <w:multiLevelType w:val="hybridMultilevel"/>
+    <w:tmpl w:val="08EC969C"/>
+    <w:lvl w:ilvl="0" w:tplc="04090001">
+      <w:start w:val="1"/>
+      <w:numFmt w:val="bullet"/>
+      <w:lvlText w:val=""/>
+      <w:lvlJc w:val="left"/>
+      <w:pPr>
+        <w:ind w:left="720" w:hanging="360"/>
+      </w:pPr>
+      <w:rPr>
+        <w:rFonts w:ascii="Symbol" w:hAnsi="Symbol" w:hint="default"/>
+      </w:rPr>
+    </w:lvl>
+    <w:lvl w:ilvl="1" w:tplc="04090003" w:tentative="1">
+      <w:start w:val="1"/>
+      <w:numFmt w:val="bullet"/>
+      <w:lvlText w:val="o"/>
+      <w:lvlJc w:val="left"/>
+      <w:pPr>
+        <w:ind w:left="1440" w:hanging="360"/>
+      </w:pPr>
+      <w:rPr>
+        <w:rFonts w:ascii="Courier New" w:hAnsi="Courier New" w:hint="default"/>
+      </w:rPr>
+    </w:lvl>
+    <w:lvl w:ilvl="2" w:tplc="04090005" w:tentative="1">
+      <w:start w:val="1"/>
+      <w:numFmt w:val="bullet"/>
+      <w:lvlText w:val=""/>
+      <w:lvlJc w:val="left"/>
+      <w:pPr>
+        <w:ind w:left="2160" w:hanging="360"/>
+      </w:pPr>
+      <w:rPr>
+        <w:rFonts w:ascii="Wingdings" w:hAnsi="Wingdings" w:hint="default"/>
+      </w:rPr>
+    </w:lvl>
+    <w:lvl w:ilvl="3" w:tplc="04090001" w:tentative="1">
+      <w:start w:val="1"/>
+      <w:numFmt w:val="bullet"/>
+      <w:lvlText w:val=""/>
+      <w:lvlJc w:val="left"/>
+      <w:pPr>
+        <w:ind w:left="2880" w:hanging="360"/>
+      </w:pPr>
+      <w:rPr>
+        <w:rFonts w:ascii="Symbol" w:hAnsi="Symbol" w:hint="default"/>
+      </w:rPr>
+    </w:lvl>
+    <w:lvl w:ilvl="4" w:tplc="04090003" w:tentative="1">
+      <w:start w:val="1"/>
+      <w:numFmt w:val="bullet"/>
+      <w:lvlText w:val="o"/>
+      <w:lvlJc w:val="left"/>
+      <w:pPr>
+        <w:ind w:left="3600" w:hanging="360"/>
+      </w:pPr>
+      <w:rPr>
+        <w:rFonts w:ascii="Courier New" w:hAnsi="Courier New" w:hint="default"/>
+      </w:rPr>
+    </w:lvl>
+    <w:lvl w:ilvl="5" w:tplc="04090005" w:tentative="1">
+      <w:start w:val="1"/>
+      <w:numFmt w:val="bullet"/>
+      <w:lvlText w:val=""/>
+      <w:lvlJc w:val="left"/>
+      <w:pPr>
+        <w:ind w:left="4320" w:hanging="360"/>
+      </w:pPr>
+      <w:rPr>
+        <w:rFonts w:ascii="Wingdings" w:hAnsi="Wingdings" w:hint="default"/>
+      </w:rPr>
+    </w:lvl>
+    <w:lvl w:ilvl="6" w:tplc="04090001" w:tentative="1">
+      <w:start w:val="1"/>
+      <w:numFmt w:val="bullet"/>
+      <w:lvlText w:val=""/>
+      <w:lvlJc w:val="left"/>
+      <w:pPr>
+        <w:ind w:left="5040" w:hanging="360"/>
+      </w:pPr>
+      <w:rPr>
+        <w:rFonts w:ascii="Symbol" w:hAnsi="Symbol" w:hint="default"/>
+      </w:rPr>
+    </w:lvl>
+    <w:lvl w:ilvl="7" w:tplc="04090003" w:tentative="1">
+      <w:start w:val="1"/>
+      <w:numFmt w:val="bullet"/>
+      <w:lvlText w:val="o"/>
+      <w:lvlJc w:val="left"/>
+      <w:pPr>
+        <w:ind w:left="5760" w:hanging="360"/>
+      </w:pPr>
+      <w:rPr>
+        <w:rFonts w:ascii="Courier New" w:hAnsi="Courier New" w:hint="default"/>
+      </w:rPr>
+    </w:lvl>
+    <w:lvl w:ilvl="8" w:tplc="04090005" w:tentative="1">
+      <w:start w:val="1"/>
+      <w:numFmt w:val="bullet"/>
+      <w:lvlText w:val=""/>
+      <w:lvlJc w:val="left"/>
+      <w:pPr>
+        <w:ind w:left="6480" w:hanging="360"/>
+      </w:pPr>
+      <w:rPr>
+        <w:rFonts w:ascii="Wingdings" w:hAnsi="Wingdings" w:hint="default"/>
+      </w:rPr>
+    </w:lvl>
+  </w:abstractNum>
+  <w:abstractNum w:abstractNumId="4">
+    <w:nsid w:val="70C512FE"/>
+    <w:multiLevelType w:val="hybridMultilevel"/>
+    <w:tmpl w:val="812277C6"/>
+    <w:lvl w:ilvl="0" w:tplc="04090001">
+      <w:start w:val="1"/>
+      <w:numFmt w:val="bullet"/>
+      <w:lvlText w:val=""/>
+      <w:lvlJc w:val="left"/>
+      <w:pPr>
+        <w:ind w:left="720" w:hanging="360"/>
+      </w:pPr>
+      <w:rPr>
+        <w:rFonts w:ascii="Symbol" w:hAnsi="Symbol" w:hint="default"/>
+      </w:rPr>
+    </w:lvl>
+    <w:lvl w:ilvl="1" w:tplc="04090003" w:tentative="1">
+      <w:start w:val="1"/>
+      <w:numFmt w:val="bullet"/>
+      <w:lvlText w:val="o"/>
+      <w:lvlJc w:val="left"/>
+      <w:pPr>
+        <w:ind w:left="1440" w:hanging="360"/>
+      </w:pPr>
+      <w:rPr>
+        <w:rFonts w:ascii="Courier New" w:hAnsi="Courier New" w:hint="default"/>
+      </w:rPr>
+    </w:lvl>
+    <w:lvl w:ilvl="2" w:tplc="04090005" w:tentative="1">
+      <w:start w:val="1"/>
+      <w:numFmt w:val="bullet"/>
+      <w:lvlText w:val=""/>
+      <w:lvlJc w:val="left"/>
+      <w:pPr>
+        <w:ind w:left="2160" w:hanging="360"/>
+      </w:pPr>
+      <w:rPr>
+        <w:rFonts w:ascii="Wingdings" w:hAnsi="Wingdings" w:hint="default"/>
+      </w:rPr>
+    </w:lvl>
+    <w:lvl w:ilvl="3" w:tplc="04090001" w:tentative="1">
+      <w:start w:val="1"/>
+      <w:numFmt w:val="bullet"/>
+      <w:lvlText w:val=""/>
+      <w:lvlJc w:val="left"/>
+      <w:pPr>
+        <w:ind w:left="2880" w:hanging="360"/>
+      </w:pPr>
+      <w:rPr>
+        <w:rFonts w:ascii="Symbol" w:hAnsi="Symbol" w:hint="default"/>
+      </w:rPr>
+    </w:lvl>
+    <w:lvl w:ilvl="4" w:tplc="04090003" w:tentative="1">
+      <w:start w:val="1"/>
+      <w:numFmt w:val="bullet"/>
+      <w:lvlText w:val="o"/>
+      <w:lvlJc w:val="left"/>
+      <w:pPr>
+        <w:ind w:left="3600" w:hanging="360"/>
+      </w:pPr>
+      <w:rPr>
+        <w:rFonts w:ascii="Courier New" w:hAnsi="Courier New" w:hint="default"/>
+      </w:rPr>
+    </w:lvl>
+    <w:lvl w:ilvl="5" w:tplc="04090005" w:tentative="1">
+      <w:start w:val="1"/>
+      <w:numFmt w:val="bullet"/>
+      <w:lvlText w:val=""/>
+      <w:lvlJc w:val="left"/>
+      <w:pPr>
+        <w:ind w:left="4320" w:hanging="360"/>
+      </w:pPr>
+      <w:rPr>
+        <w:rFonts w:ascii="Wingdings" w:hAnsi="Wingdings" w:hint="default"/>
+      </w:rPr>
+    </w:lvl>
+    <w:lvl w:ilvl="6" w:tplc="04090001" w:tentative="1">
+      <w:start w:val="1"/>
+      <w:numFmt w:val="bullet"/>
+      <w:lvlText w:val=""/>
+      <w:lvlJc w:val="left"/>
+      <w:pPr>
+        <w:ind w:left="5040" w:hanging="360"/>
+      </w:pPr>
+      <w:rPr>
+        <w:rFonts w:ascii="Symbol" w:hAnsi="Symbol" w:hint="default"/>
+      </w:rPr>
+    </w:lvl>
+    <w:lvl w:ilvl="7" w:tplc="04090003" w:tentative="1">
+      <w:start w:val="1"/>
+      <w:numFmt w:val="bullet"/>
+      <w:lvlText w:val="o"/>
+      <w:lvlJc w:val="left"/>
+      <w:pPr>
+        <w:ind w:left="5760" w:hanging="360"/>
+      </w:pPr>
+      <w:rPr>
+        <w:rFonts w:ascii="Courier New" w:hAnsi="Courier New" w:hint="default"/>
+      </w:rPr>
+    </w:lvl>
+    <w:lvl w:ilvl="8" w:tplc="04090005" w:tentative="1">
+      <w:start w:val="1"/>
+      <w:numFmt w:val="bullet"/>
+      <w:lvlText w:val=""/>
+      <w:lvlJc w:val="left"/>
+      <w:pPr>
+        <w:ind w:left="6480" w:hanging="360"/>
+      </w:pPr>
+      <w:rPr>
+        <w:rFonts w:ascii="Wingdings" w:hAnsi="Wingdings" w:hint="default"/>
+      </w:rPr>
+    </w:lvl>
+  </w:abstractNum>
+  <w:abstractNum w:abstractNumId="5">
     <w:nsid w:val="79911088"/>
     <w:multiLevelType w:val="hybridMultilevel"/>
     <w:tmpl w:val="B89254AA"/>
@@ -746,10 +1114,19 @@
     <w:abstractNumId w:val="0"/>
   </w:num>
   <w:num w:numId="2">
+    <w:abstractNumId w:val="5"/>
+  </w:num>
+  <w:num w:numId="3">
     <w:abstractNumId w:val="2"/>
   </w:num>
-  <w:num w:numId="3">
+  <w:num w:numId="4">
+    <w:abstractNumId w:val="3"/>
+  </w:num>
+  <w:num w:numId="5">
     <w:abstractNumId w:val="1"/>
+  </w:num>
+  <w:num w:numId="6">
+    <w:abstractNumId w:val="4"/>
   </w:num>
 </w:numbering>
 </file>
@@ -2830,7 +3207,7 @@
 </file>
 
 <file path=customXml/itemProps1.xml><?xml version="1.0" encoding="utf-8"?>
-<ds:datastoreItem xmlns:ds="http://schemas.openxmlformats.org/officeDocument/2006/customXml" ds:itemID="{F0EAF1C3-C78F-2047-AB13-A354A2AD8E71}">
+<ds:datastoreItem xmlns:ds="http://schemas.openxmlformats.org/officeDocument/2006/customXml" ds:itemID="{8C9BA617-072B-7F44-8F44-ADF470A9ABDC}">
   <ds:schemaRefs>
     <ds:schemaRef ds:uri="http://schemas.openxmlformats.org/officeDocument/2006/bibliography"/>
   </ds:schemaRefs>

</xml_diff>